<commit_message>
Code examples in separate project
</commit_message>
<xml_diff>
--- a/docs/training/Assignment and preparations.docx
+++ b/docs/training/Assignment and preparations.docx
@@ -261,80 +261,441 @@
       <w:r>
         <w:t xml:space="preserve"> read chapter 1 </w:t>
       </w:r>
+    </w:p>
+    <w:p>
+      <w:pPr>
+        <w:rPr>
+          <w:b/>
+        </w:rPr>
+      </w:pPr>
+    </w:p>
+    <w:p>
+      <w:pPr>
+        <w:rPr>
+          <w:b/>
+        </w:rPr>
+      </w:pPr>
+      <w:r>
+        <w:rPr>
+          <w:b/>
+        </w:rPr>
+        <w:t>Day 2:</w:t>
+      </w:r>
+    </w:p>
+    <w:p>
+      <w:pPr>
+        <w:pStyle w:val="ListParagraph"/>
+        <w:numPr>
+          <w:ilvl w:val="0"/>
+          <w:numId w:val="1"/>
+        </w:numPr>
+      </w:pPr>
+      <w:r>
+        <w:t xml:space="preserve">Recap Day 1. Questions and </w:t>
+      </w:r>
+      <w:r>
+        <w:t>answers</w:t>
+      </w:r>
+    </w:p>
+    <w:p>
+      <w:pPr>
+        <w:pStyle w:val="ListParagraph"/>
+        <w:numPr>
+          <w:ilvl w:val="0"/>
+          <w:numId w:val="1"/>
+        </w:numPr>
+      </w:pPr>
+      <w:r>
+        <w:t xml:space="preserve">Slides (operators till </w:t>
+      </w:r>
+      <w:proofErr w:type="gramStart"/>
+      <w:r>
+        <w:t>equals(</w:t>
+      </w:r>
+      <w:proofErr w:type="gramEnd"/>
+      <w:r>
+        <w:t>))</w:t>
+      </w:r>
+    </w:p>
+    <w:p>
+      <w:pPr>
+        <w:pStyle w:val="ListParagraph"/>
+        <w:numPr>
+          <w:ilvl w:val="0"/>
+          <w:numId w:val="1"/>
+        </w:numPr>
+      </w:pPr>
+    </w:p>
+    <w:p>
+      <w:pPr>
+        <w:rPr>
+          <w:b/>
+        </w:rPr>
+      </w:pPr>
+      <w:r>
+        <w:rPr>
+          <w:b/>
+        </w:rPr>
+        <w:br w:type="page"/>
+      </w:r>
+    </w:p>
+    <w:p>
+      <w:r>
+        <w:rPr>
+          <w:b/>
+        </w:rPr>
+        <w:lastRenderedPageBreak/>
+        <w:t>Assignment</w:t>
+      </w:r>
+    </w:p>
+    <w:p/>
+    <w:p>
+      <w:r>
+        <w:t>During this course we will build an application for a Bank and will implement both front-end and backend code. An employee of the bank should be able to use the front-end application to do the following:</w:t>
+      </w:r>
+    </w:p>
+    <w:p>
+      <w:pPr>
+        <w:pStyle w:val="ListParagraph"/>
+        <w:numPr>
+          <w:ilvl w:val="0"/>
+          <w:numId w:val="1"/>
+        </w:numPr>
+      </w:pPr>
+      <w:r>
+        <w:t>Add new clients</w:t>
+      </w:r>
+    </w:p>
+    <w:p>
+      <w:pPr>
+        <w:pStyle w:val="ListParagraph"/>
+        <w:numPr>
+          <w:ilvl w:val="0"/>
+          <w:numId w:val="1"/>
+        </w:numPr>
+      </w:pPr>
+      <w:r>
+        <w:t xml:space="preserve">Open and close </w:t>
+      </w:r>
+      <w:proofErr w:type="spellStart"/>
+      <w:r>
+        <w:t>bankaccounts</w:t>
+      </w:r>
+      <w:proofErr w:type="spellEnd"/>
+      <w:r>
+        <w:t xml:space="preserve"> (saving and paying accounts)</w:t>
+      </w:r>
+    </w:p>
+    <w:p>
+      <w:pPr>
+        <w:pStyle w:val="ListParagraph"/>
+        <w:numPr>
+          <w:ilvl w:val="0"/>
+          <w:numId w:val="1"/>
+        </w:numPr>
+      </w:pPr>
+      <w:r>
+        <w:t>Transfer money from and to accounts</w:t>
+      </w:r>
+    </w:p>
+    <w:p>
+      <w:pPr>
+        <w:pStyle w:val="ListParagraph"/>
+        <w:numPr>
+          <w:ilvl w:val="0"/>
+          <w:numId w:val="1"/>
+        </w:numPr>
+      </w:pPr>
+      <w:r>
+        <w:t>Create a transaction overview for an account</w:t>
+      </w:r>
+    </w:p>
+    <w:p>
+      <w:pPr>
+        <w:pStyle w:val="ListParagraph"/>
+        <w:numPr>
+          <w:ilvl w:val="0"/>
+          <w:numId w:val="1"/>
+        </w:numPr>
+      </w:pPr>
+      <w:r>
+        <w:t>Add and remove products (</w:t>
+      </w:r>
+      <w:proofErr w:type="spellStart"/>
+      <w:r>
+        <w:t>creditcard</w:t>
+      </w:r>
+      <w:proofErr w:type="spellEnd"/>
+      <w:r>
+        <w:t xml:space="preserve">, </w:t>
+      </w:r>
+      <w:proofErr w:type="spellStart"/>
+      <w:r>
+        <w:t>debitcard</w:t>
+      </w:r>
+      <w:proofErr w:type="spellEnd"/>
+      <w:r>
+        <w:t>)</w:t>
+      </w:r>
+    </w:p>
+    <w:p>
+      <w:pPr>
+        <w:pStyle w:val="ListParagraph"/>
+        <w:numPr>
+          <w:ilvl w:val="0"/>
+          <w:numId w:val="1"/>
+        </w:numPr>
+      </w:pPr>
+      <w:r>
+        <w:t>Security in application (not all employees are allowed to do all actions)</w:t>
+      </w:r>
+    </w:p>
+    <w:p>
+      <w:pPr>
+        <w:pStyle w:val="ListParagraph"/>
+        <w:numPr>
+          <w:ilvl w:val="0"/>
+          <w:numId w:val="1"/>
+        </w:numPr>
+      </w:pPr>
+      <w:r>
+        <w:t xml:space="preserve">Add audit trail </w:t>
+      </w:r>
+    </w:p>
+    <w:p/>
+    <w:p>
+      <w:pPr>
+        <w:rPr>
+          <w:b/>
+        </w:rPr>
+      </w:pPr>
+      <w:r>
+        <w:rPr>
+          <w:b/>
+        </w:rPr>
+        <w:t>Exercise 1</w:t>
+      </w:r>
+    </w:p>
+    <w:p>
+      <w:r>
+        <w:t xml:space="preserve">Create </w:t>
+      </w:r>
+      <w:r>
+        <w:t xml:space="preserve">one or more </w:t>
+      </w:r>
+      <w:r>
+        <w:t xml:space="preserve">classes to hold information about clients. Make sure you use the correct type for each of the fields. </w:t>
+      </w:r>
+      <w:r>
+        <w:t>Think also about a package where this class can be stored (no problem if you find a better suitable package later).</w:t>
+      </w:r>
+    </w:p>
+    <w:p/>
+    <w:p>
+      <w:r>
+        <w:t>Some</w:t>
+      </w:r>
+      <w:r>
+        <w:t xml:space="preserve"> information we want to know about a client is:</w:t>
+      </w:r>
+    </w:p>
+    <w:p>
+      <w:pPr>
+        <w:pStyle w:val="ListParagraph"/>
+        <w:numPr>
+          <w:ilvl w:val="0"/>
+          <w:numId w:val="1"/>
+        </w:numPr>
+      </w:pPr>
+      <w:r>
+        <w:t>First name</w:t>
+      </w:r>
+    </w:p>
+    <w:p>
+      <w:pPr>
+        <w:pStyle w:val="ListParagraph"/>
+        <w:numPr>
+          <w:ilvl w:val="0"/>
+          <w:numId w:val="1"/>
+        </w:numPr>
+      </w:pPr>
+      <w:r>
+        <w:t>Last name</w:t>
+      </w:r>
+    </w:p>
+    <w:p>
+      <w:pPr>
+        <w:pStyle w:val="ListParagraph"/>
+        <w:numPr>
+          <w:ilvl w:val="0"/>
+          <w:numId w:val="1"/>
+        </w:numPr>
+      </w:pPr>
+      <w:r>
+        <w:t>Initials</w:t>
+      </w:r>
+    </w:p>
+    <w:p>
+      <w:pPr>
+        <w:pStyle w:val="ListParagraph"/>
+        <w:numPr>
+          <w:ilvl w:val="0"/>
+          <w:numId w:val="1"/>
+        </w:numPr>
+      </w:pPr>
+      <w:r>
+        <w:t>Gender</w:t>
+      </w:r>
+    </w:p>
+    <w:p>
+      <w:pPr>
+        <w:pStyle w:val="ListParagraph"/>
+        <w:numPr>
+          <w:ilvl w:val="0"/>
+          <w:numId w:val="1"/>
+        </w:numPr>
+      </w:pPr>
+      <w:r>
+        <w:t>Date of birth</w:t>
+      </w:r>
+      <w:r>
+        <w:tab/>
+        <w:t>(think well of which type you should use here!)</w:t>
+      </w:r>
+    </w:p>
+    <w:p>
+      <w:pPr>
+        <w:pStyle w:val="ListParagraph"/>
+        <w:numPr>
+          <w:ilvl w:val="0"/>
+          <w:numId w:val="1"/>
+        </w:numPr>
+      </w:pPr>
+      <w:r>
+        <w:t>Street name</w:t>
+      </w:r>
+    </w:p>
+    <w:p>
+      <w:pPr>
+        <w:pStyle w:val="ListParagraph"/>
+        <w:numPr>
+          <w:ilvl w:val="0"/>
+          <w:numId w:val="1"/>
+        </w:numPr>
+      </w:pPr>
+      <w:r>
+        <w:t>House number</w:t>
+      </w:r>
+    </w:p>
+    <w:p>
+      <w:pPr>
+        <w:pStyle w:val="ListParagraph"/>
+        <w:numPr>
+          <w:ilvl w:val="0"/>
+          <w:numId w:val="1"/>
+        </w:numPr>
+      </w:pPr>
+      <w:r>
+        <w:t>House number extension</w:t>
+      </w:r>
+    </w:p>
+    <w:p>
+      <w:pPr>
+        <w:pStyle w:val="ListParagraph"/>
+        <w:numPr>
+          <w:ilvl w:val="0"/>
+          <w:numId w:val="1"/>
+        </w:numPr>
+      </w:pPr>
+      <w:r>
+        <w:t>Postal code</w:t>
+      </w:r>
+    </w:p>
+    <w:p>
+      <w:pPr>
+        <w:pStyle w:val="ListParagraph"/>
+        <w:numPr>
+          <w:ilvl w:val="0"/>
+          <w:numId w:val="1"/>
+        </w:numPr>
+      </w:pPr>
+      <w:r>
+        <w:t>Country</w:t>
+      </w:r>
+    </w:p>
+    <w:p/>
+    <w:p>
+      <w:r>
+        <w:t>Also create some getters and setters for all fields.</w:t>
+      </w:r>
+    </w:p>
+    <w:p/>
+    <w:p>
+      <w:r>
+        <w:rPr>
+          <w:b/>
+        </w:rPr>
+        <w:t>Exercise 2</w:t>
+      </w:r>
+    </w:p>
+    <w:p>
+      <w:r>
+        <w:t>A client can have two types of addresses: a residential address and a billing address.</w:t>
+      </w:r>
+    </w:p>
+    <w:p>
+      <w:r>
+        <w:t>Try to improve the solution from exercise 1 to avoid duplication.</w:t>
+      </w:r>
+    </w:p>
+    <w:p/>
+    <w:p>
+      <w:pPr>
+        <w:rPr>
+          <w:b/>
+        </w:rPr>
+      </w:pPr>
+      <w:r>
+        <w:rPr>
+          <w:b/>
+        </w:rPr>
+        <w:t>Exercise 3</w:t>
+      </w:r>
+    </w:p>
+    <w:p>
+      <w:r>
+        <w:t>To make sure a client is old enough the open a new account we need to determine the age of the client at the moment the account is opened. When the client is too young (&lt; 18 years) the account cannot be opened. An error should be shown to the end user.</w:t>
+      </w:r>
+      <w:r>
+        <w:t xml:space="preserve"> This error will be implemented later.</w:t>
+      </w:r>
       <w:bookmarkStart w:id="0" w:name="_GoBack"/>
       <w:bookmarkEnd w:id="0"/>
     </w:p>
-    <w:p>
-      <w:pPr>
-        <w:rPr>
-          <w:b/>
-        </w:rPr>
-      </w:pPr>
-    </w:p>
-    <w:p>
-      <w:pPr>
-        <w:rPr>
-          <w:b/>
-        </w:rPr>
-      </w:pPr>
-      <w:r>
-        <w:rPr>
-          <w:b/>
-        </w:rPr>
-        <w:t>Day 2:</w:t>
-      </w:r>
-    </w:p>
-    <w:p>
-      <w:pPr>
-        <w:pStyle w:val="ListParagraph"/>
-        <w:numPr>
-          <w:ilvl w:val="0"/>
-          <w:numId w:val="1"/>
-        </w:numPr>
-      </w:pPr>
-      <w:r>
-        <w:t xml:space="preserve">Recap Day 1. Questions and </w:t>
-      </w:r>
-      <w:r>
-        <w:t>answers</w:t>
-      </w:r>
-    </w:p>
-    <w:p>
-      <w:pPr>
-        <w:pStyle w:val="ListParagraph"/>
-        <w:numPr>
-          <w:ilvl w:val="0"/>
-          <w:numId w:val="1"/>
-        </w:numPr>
-      </w:pPr>
-      <w:r>
-        <w:t xml:space="preserve">Slides (operators till </w:t>
-      </w:r>
-      <w:proofErr w:type="gramStart"/>
-      <w:r>
-        <w:t>equals(</w:t>
-      </w:r>
-      <w:proofErr w:type="gramEnd"/>
-      <w:r>
-        <w:t>))</w:t>
-      </w:r>
-    </w:p>
-    <w:p>
-      <w:pPr>
-        <w:pStyle w:val="ListParagraph"/>
-        <w:numPr>
-          <w:ilvl w:val="0"/>
-          <w:numId w:val="1"/>
-        </w:numPr>
-      </w:pPr>
-    </w:p>
-    <w:p>
-      <w:pPr>
-        <w:rPr>
-          <w:b/>
-        </w:rPr>
-      </w:pPr>
-    </w:p>
+    <w:p/>
+    <w:p>
+      <w:r>
+        <w:t>Create a method that determines the age of a client</w:t>
+      </w:r>
+      <w:r>
+        <w:t>.</w:t>
+      </w:r>
+      <w:r>
+        <w:t xml:space="preserve"> Also create unit-tests for this new </w:t>
+      </w:r>
+      <w:r>
+        <w:t>feature</w:t>
+      </w:r>
+      <w:r>
+        <w:t>.</w:t>
+      </w:r>
+    </w:p>
+    <w:p/>
+    <w:p/>
+    <w:p/>
+    <w:p/>
+    <w:p/>
+    <w:p/>
     <w:sectPr>
       <w:pgSz w:w="11900" w:h="16840"/>
       <w:pgMar w:top="851" w:right="1440" w:bottom="1440" w:left="1440" w:header="709" w:footer="709" w:gutter="0"/>

</xml_diff>

<commit_message>
Front-end changes and assignment extended
</commit_message>
<xml_diff>
--- a/docs/training/Assignment and preparations.docx
+++ b/docs/training/Assignment and preparations.docx
@@ -259,7 +259,16 @@
         <w:t>Homework:</w:t>
       </w:r>
       <w:r>
-        <w:t xml:space="preserve"> read chapter 1 </w:t>
+        <w:t xml:space="preserve"> read </w:t>
+      </w:r>
+      <w:r>
+        <w:t>C</w:t>
+      </w:r>
+      <w:r>
+        <w:t xml:space="preserve">hapter 1 </w:t>
+      </w:r>
+      <w:r>
+        <w:t>OCA</w:t>
       </w:r>
     </w:p>
     <w:p>
@@ -291,6 +300,18 @@
         </w:numPr>
       </w:pPr>
       <w:r>
+        <w:t>Quiz</w:t>
+      </w:r>
+    </w:p>
+    <w:p>
+      <w:pPr>
+        <w:pStyle w:val="ListParagraph"/>
+        <w:numPr>
+          <w:ilvl w:val="0"/>
+          <w:numId w:val="1"/>
+        </w:numPr>
+      </w:pPr>
+      <w:r>
         <w:t xml:space="preserve">Recap Day 1. Questions and </w:t>
       </w:r>
       <w:r>
@@ -325,6 +346,67 @@
           <w:numId w:val="1"/>
         </w:numPr>
       </w:pPr>
+      <w:r>
+        <w:t>Homework read Chapter 2 OCA</w:t>
+      </w:r>
+    </w:p>
+    <w:p>
+      <w:pPr>
+        <w:rPr>
+          <w:b/>
+        </w:rPr>
+      </w:pPr>
+    </w:p>
+    <w:p>
+      <w:pPr>
+        <w:rPr>
+          <w:b/>
+        </w:rPr>
+      </w:pPr>
+      <w:r>
+        <w:rPr>
+          <w:b/>
+        </w:rPr>
+        <w:t xml:space="preserve">Day </w:t>
+      </w:r>
+      <w:r>
+        <w:rPr>
+          <w:b/>
+        </w:rPr>
+        <w:t>3</w:t>
+      </w:r>
+      <w:r>
+        <w:rPr>
+          <w:b/>
+        </w:rPr>
+        <w:t>:</w:t>
+      </w:r>
+    </w:p>
+    <w:p>
+      <w:pPr>
+        <w:pStyle w:val="ListParagraph"/>
+        <w:numPr>
+          <w:ilvl w:val="0"/>
+          <w:numId w:val="1"/>
+        </w:numPr>
+      </w:pPr>
+      <w:r>
+        <w:t>Quiz</w:t>
+      </w:r>
+    </w:p>
+    <w:p>
+      <w:pPr>
+        <w:pStyle w:val="ListParagraph"/>
+        <w:numPr>
+          <w:ilvl w:val="0"/>
+          <w:numId w:val="1"/>
+        </w:numPr>
+      </w:pPr>
+      <w:r>
+        <w:t>Working on assignment</w:t>
+      </w:r>
+      <w:bookmarkStart w:id="0" w:name="_GoBack"/>
+      <w:bookmarkEnd w:id="0"/>
     </w:p>
     <w:p>
       <w:pPr>
@@ -669,8 +751,6 @@
       <w:r>
         <w:t xml:space="preserve"> This error will be implemented later.</w:t>
       </w:r>
-      <w:bookmarkStart w:id="0" w:name="_GoBack"/>
-      <w:bookmarkEnd w:id="0"/>
     </w:p>
     <w:p/>
     <w:p>

</xml_diff>